<commit_message>
Mise à jour du rapport (Conception presque finie, à relire) et du journal
</commit_message>
<xml_diff>
--- a/00-Documentation/00-Rapport/X-CodeTris-Glossaire-Alexandre.docx
+++ b/00-Documentation/00-Rapport/X-CodeTris-Glossaire-Alexandre.docx
@@ -84,20 +84,52 @@
         <w:pStyle w:val="Termes"/>
       </w:pPr>
       <w:r>
-        <w:t>Classe statique (static):</w:t>
-      </w:r>
-    </w:p>
-    <w:p>
-      <w:pPr>
-        <w:pStyle w:val="Termes"/>
-        <w:rPr>
-          <w:lang w:val="de-CH"/>
-        </w:rPr>
-      </w:pPr>
-      <w:r>
-        <w:rPr>
-          <w:lang w:val="de-CH"/>
-        </w:rPr>
+        <w:t>Classe statique (</w:t>
+      </w:r>
+      <w:proofErr w:type="spellStart"/>
+      <w:r>
+        <w:t>static</w:t>
+      </w:r>
+      <w:proofErr w:type="spellEnd"/>
+      <w:r>
+        <w:t>):</w:t>
+      </w:r>
+    </w:p>
+    <w:p>
+      <w:pPr>
+        <w:pStyle w:val="Termes"/>
+      </w:pPr>
+      <w:r>
+        <w:t>Clé étrangère</w:t>
+      </w:r>
+      <w:r>
+        <w:t xml:space="preserve"> (</w:t>
+      </w:r>
+      <w:proofErr w:type="spellStart"/>
+      <w:r>
+        <w:t>fK</w:t>
+      </w:r>
+      <w:proofErr w:type="spellEnd"/>
+      <w:r>
+        <w:t xml:space="preserve"> : </w:t>
+      </w:r>
+      <w:proofErr w:type="spellStart"/>
+      <w:r>
+        <w:t>Foreign</w:t>
+      </w:r>
+      <w:proofErr w:type="spellEnd"/>
+      <w:r>
+        <w:t xml:space="preserve"> Key)</w:t>
+      </w:r>
+      <w:r>
+        <w:t> :</w:t>
+      </w:r>
+    </w:p>
+    <w:p>
+      <w:pPr>
+        <w:pStyle w:val="Termes"/>
+      </w:pPr>
+      <w:r>
         <w:t>Crasher :</w:t>
       </w:r>
     </w:p>
@@ -114,6 +146,22 @@
         <w:pStyle w:val="Termes"/>
       </w:pPr>
       <w:r>
+        <w:t xml:space="preserve">Do </w:t>
+      </w:r>
+      <w:proofErr w:type="spellStart"/>
+      <w:r>
+        <w:t>While</w:t>
+      </w:r>
+      <w:proofErr w:type="spellEnd"/>
+      <w:r>
+        <w:t> :</w:t>
+      </w:r>
+    </w:p>
+    <w:p>
+      <w:pPr>
+        <w:pStyle w:val="Termes"/>
+      </w:pPr>
+      <w:r>
         <w:t>Enfant :</w:t>
       </w:r>
     </w:p>
@@ -122,6 +170,14 @@
         <w:pStyle w:val="Termes"/>
       </w:pPr>
       <w:r>
+        <w:t>Fonction :</w:t>
+      </w:r>
+    </w:p>
+    <w:p>
+      <w:pPr>
+        <w:pStyle w:val="Termes"/>
+      </w:pPr>
+      <w:r>
         <w:t>Game Over :</w:t>
       </w:r>
     </w:p>
@@ -130,6 +186,22 @@
         <w:pStyle w:val="Termes"/>
       </w:pPr>
       <w:r>
+        <w:t>ID :</w:t>
+      </w:r>
+    </w:p>
+    <w:p>
+      <w:pPr>
+        <w:pStyle w:val="Termes"/>
+      </w:pPr>
+      <w:r>
+        <w:t>Input :</w:t>
+      </w:r>
+    </w:p>
+    <w:p>
+      <w:pPr>
+        <w:pStyle w:val="Termes"/>
+      </w:pPr>
+      <w:r>
         <w:t>Instance :</w:t>
       </w:r>
     </w:p>
@@ -152,14 +224,24 @@
     <w:p>
       <w:pPr>
         <w:pStyle w:val="Termes"/>
-        <w:rPr>
-          <w:lang w:val="de-CH"/>
-        </w:rPr>
-      </w:pPr>
-      <w:r>
-        <w:rPr>
-          <w:lang w:val="de-CH"/>
-        </w:rPr>
+      </w:pPr>
+      <w:r>
+        <w:t>Méthode :</w:t>
+      </w:r>
+    </w:p>
+    <w:p>
+      <w:pPr>
+        <w:pStyle w:val="Termes"/>
+      </w:pPr>
+      <w:r>
+        <w:t>Output :</w:t>
+      </w:r>
+    </w:p>
+    <w:p>
+      <w:pPr>
+        <w:pStyle w:val="Termes"/>
+      </w:pPr>
+      <w:r>
         <w:t>Parent :</w:t>
       </w:r>
     </w:p>
@@ -167,6 +249,27 @@
       <w:pPr>
         <w:pStyle w:val="Termes"/>
       </w:pPr>
+      <w:proofErr w:type="spellStart"/>
+      <w:r>
+        <w:t>ReadKey</w:t>
+      </w:r>
+      <w:proofErr w:type="spellEnd"/>
+      <w:r>
+        <w:t xml:space="preserve"> :</w:t>
+      </w:r>
+    </w:p>
+    <w:p>
+      <w:pPr>
+        <w:pStyle w:val="Termes"/>
+      </w:pPr>
+      <w:r>
+        <w:t>Script :</w:t>
+      </w:r>
+    </w:p>
+    <w:p>
+      <w:pPr>
+        <w:pStyle w:val="Termes"/>
+      </w:pPr>
       <w:r>
         <w:t>Singleton :</w:t>
       </w:r>
@@ -174,48 +277,34 @@
     <w:p>
       <w:pPr>
         <w:pStyle w:val="Termes"/>
-        <w:rPr>
-          <w:lang w:val="de-CH"/>
-        </w:rPr>
-      </w:pPr>
-      <w:r>
-        <w:rPr>
-          <w:lang w:val="de-CH"/>
-        </w:rPr>
-        <w:t>StreamReader :</w:t>
-      </w:r>
-    </w:p>
-    <w:p>
-      <w:pPr>
-        <w:pStyle w:val="Termes"/>
-        <w:rPr>
-          <w:lang w:val="de-CH"/>
-        </w:rPr>
-      </w:pPr>
-      <w:r>
-        <w:rPr>
-          <w:lang w:val="de-CH"/>
-        </w:rPr>
-        <w:t>StreamWriter :</w:t>
-      </w:r>
-    </w:p>
-    <w:p>
-      <w:pPr>
-        <w:pStyle w:val="Termes"/>
-        <w:rPr>
-          <w:lang w:val="de-CH"/>
-        </w:rPr>
-      </w:pPr>
-      <w:r>
-        <w:rPr>
-          <w:lang w:val="de-CH"/>
-        </w:rPr>
-        <w:t>String :</w:t>
-      </w:r>
-    </w:p>
-    <w:p>
-      <w:pPr>
-        <w:pStyle w:val="Termes"/>
+      </w:pPr>
+      <w:proofErr w:type="spellStart"/>
+      <w:r>
+        <w:t>StreamReader</w:t>
+      </w:r>
+      <w:proofErr w:type="spellEnd"/>
+      <w:r>
+        <w:t> :</w:t>
+      </w:r>
+    </w:p>
+    <w:p>
+      <w:pPr>
+        <w:pStyle w:val="Termes"/>
+      </w:pPr>
+      <w:proofErr w:type="spellStart"/>
+      <w:r>
+        <w:lastRenderedPageBreak/>
+        <w:t>StreamWriter</w:t>
+      </w:r>
+      <w:proofErr w:type="spellEnd"/>
+      <w:r>
+        <w:t> :</w:t>
+      </w:r>
+    </w:p>
+    <w:p>
+      <w:pPr>
+        <w:pStyle w:val="Termes"/>
+        <w:ind w:left="0" w:firstLine="227"/>
       </w:pPr>
       <w:r>
         <w:t>Template :</w:t>
@@ -225,21 +314,20 @@
       <w:pPr>
         <w:pStyle w:val="Termes"/>
       </w:pPr>
-      <w:r>
-        <w:t>Tetriminos :</w:t>
-      </w:r>
-    </w:p>
-    <w:p>
-      <w:pPr>
-        <w:pStyle w:val="Termes"/>
-        <w:rPr>
-          <w:lang w:val="de-CH"/>
-        </w:rPr>
-      </w:pPr>
-      <w:r>
-        <w:rPr>
-          <w:lang w:val="de-CH"/>
-        </w:rPr>
+      <w:proofErr w:type="spellStart"/>
+      <w:r>
+        <w:t>Tetriminos</w:t>
+      </w:r>
+      <w:proofErr w:type="spellEnd"/>
+      <w:r>
+        <w:t> :</w:t>
+      </w:r>
+    </w:p>
+    <w:p>
+      <w:pPr>
+        <w:pStyle w:val="Termes"/>
+      </w:pPr>
+      <w:r>
         <w:t>Try catch :</w:t>
       </w:r>
     </w:p>
@@ -247,8 +335,13 @@
       <w:pPr>
         <w:pStyle w:val="Termes"/>
       </w:pPr>
-      <w:r>
-        <w:t>UWamp :</w:t>
+      <w:proofErr w:type="spellStart"/>
+      <w:r>
+        <w:t>UWamp</w:t>
+      </w:r>
+      <w:proofErr w:type="spellEnd"/>
+      <w:r>
+        <w:t> :</w:t>
       </w:r>
     </w:p>
     <w:p>
@@ -270,10 +363,18 @@
     <w:p>
       <w:pPr>
         <w:pStyle w:val="Termes"/>
-        <w:rPr>
-          <w:lang w:val="de-CH"/>
-        </w:rPr>
-      </w:pPr>
+      </w:pPr>
+      <w:proofErr w:type="spellStart"/>
+      <w:r>
+        <w:t>While</w:t>
+      </w:r>
+      <w:proofErr w:type="spellEnd"/>
+      <w:r>
+        <w:t xml:space="preserve"> </w:t>
+      </w:r>
+      <w:r>
+        <w:t>:</w:t>
+      </w:r>
     </w:p>
     <w:sectPr>
       <w:headerReference w:type="default" r:id="rId7"/>
@@ -761,7 +862,7 @@
               <w:noProof/>
               <w:szCs w:val="16"/>
             </w:rPr>
-            <w:t>08.05.2024 13:52</w:t>
+            <w:t>17.05.2024 09:31</w:t>
           </w:r>
           <w:r>
             <w:rPr>

</xml_diff>